<commit_message>
creazione sd caso d'suo 5 e modifica dei contratti
</commit_message>
<xml_diff>
--- a/Asta/Iterazione 3/Contratti delle operazioni UC5.docx
+++ b/Asta/Iterazione 3/Contratti delle operazioni UC5.docx
@@ -1261,7 +1261,47 @@
           <w:sz w:val="28"/>
           <w:szCs w:val="28"/>
         </w:rPr>
-        <w:t>Selezione esami effettivamente pronti</w:t>
+        <w:t>Selezione esam</w:t>
+      </w:r>
+      <w:r>
+        <w:rPr>
+          <w:rFonts w:ascii="Arial" w:hAnsi="Arial" w:cs="Arial"/>
+          <w:b/>
+          <w:bCs/>
+          <w:sz w:val="28"/>
+          <w:szCs w:val="28"/>
+        </w:rPr>
+        <w:t>e</w:t>
+      </w:r>
+      <w:r>
+        <w:rPr>
+          <w:rFonts w:ascii="Arial" w:hAnsi="Arial" w:cs="Arial"/>
+          <w:b/>
+          <w:bCs/>
+          <w:sz w:val="28"/>
+          <w:szCs w:val="28"/>
+        </w:rPr>
+        <w:t xml:space="preserve"> effettivamente pront</w:t>
+      </w:r>
+      <w:r>
+        <w:rPr>
+          <w:rFonts w:ascii="Arial" w:hAnsi="Arial" w:cs="Arial"/>
+          <w:b/>
+          <w:bCs/>
+          <w:sz w:val="28"/>
+          <w:szCs w:val="28"/>
+        </w:rPr>
+        <w:t xml:space="preserve">o </w:t>
+      </w:r>
+      <w:r>
+        <w:rPr>
+          <w:rFonts w:ascii="Arial" w:hAnsi="Arial" w:cs="Arial"/>
+          <w:b/>
+          <w:bCs/>
+          <w:sz w:val="28"/>
+          <w:szCs w:val="28"/>
+        </w:rPr>
+        <w:t>e rimozione dal registro</w:t>
       </w:r>
     </w:p>
     <w:p>
@@ -1287,16 +1327,16 @@
         <mc:AlternateContent>
           <mc:Choice Requires="wps">
             <w:drawing>
-              <wp:anchor distT="0" distB="0" distL="114300" distR="114300" simplePos="0" relativeHeight="251659264" behindDoc="0" locked="0" layoutInCell="1" allowOverlap="1" wp14:anchorId="5BE6541F" wp14:editId="5F99E652">
+              <wp:anchor distT="0" distB="0" distL="114300" distR="114300" simplePos="0" relativeHeight="251659264" behindDoc="0" locked="0" layoutInCell="1" allowOverlap="1" wp14:anchorId="5BE6541F" wp14:editId="4EC10D6B">
                 <wp:simplePos x="0" y="0"/>
                 <wp:positionH relativeFrom="column">
-                  <wp:posOffset>468630</wp:posOffset>
+                  <wp:posOffset>472216</wp:posOffset>
                 </wp:positionH>
                 <wp:positionV relativeFrom="paragraph">
-                  <wp:posOffset>51838</wp:posOffset>
+                  <wp:posOffset>54610</wp:posOffset>
                 </wp:positionV>
-                <wp:extent cx="4907280" cy="3898669"/>
-                <wp:effectExtent l="0" t="0" r="7620" b="13335"/>
+                <wp:extent cx="4907280" cy="4222376"/>
+                <wp:effectExtent l="0" t="0" r="7620" b="6985"/>
                 <wp:wrapNone/>
                 <wp:docPr id="2" name="Casella di testo 2"/>
                 <wp:cNvGraphicFramePr/>
@@ -1307,7 +1347,7 @@
                       <wps:spPr>
                         <a:xfrm>
                           <a:off x="0" y="0"/>
-                          <a:ext cx="4907280" cy="3898669"/>
+                          <a:ext cx="4907280" cy="4222376"/>
                         </a:xfrm>
                         <a:prstGeom prst="rect">
                           <a:avLst/>
@@ -1517,15 +1557,7 @@
                                 <w:sz w:val="24"/>
                                 <w:szCs w:val="24"/>
                               </w:rPr>
-                              <w:t xml:space="preserve"> </w:t>
-                            </w:r>
-                            <w:r>
-                              <w:rPr>
-                                <w:rFonts w:ascii="Arial" w:hAnsi="Arial" w:cs="Arial"/>
-                                <w:sz w:val="24"/>
-                                <w:szCs w:val="24"/>
-                              </w:rPr>
-                              <w:t>e sta gestendo gli esami a lui assegnati</w:t>
+                              <w:t xml:space="preserve"> e sta gestendo gli esami a lui assegnati</w:t>
                             </w:r>
                             <w:r>
                               <w:rPr>
@@ -1823,6 +1855,48 @@
                                 <w:szCs w:val="24"/>
                               </w:rPr>
                               <w:t>.</w:t>
+                            </w:r>
+                          </w:p>
+                          <w:p>
+                            <w:pPr>
+                              <w:pStyle w:val="Paragrafoelenco"/>
+                              <w:numPr>
+                                <w:ilvl w:val="0"/>
+                                <w:numId w:val="3"/>
+                              </w:numPr>
+                              <w:rPr>
+                                <w:rFonts w:ascii="Arial" w:hAnsi="Arial" w:cs="Arial"/>
+                                <w:b/>
+                                <w:bCs/>
+                                <w:sz w:val="24"/>
+                                <w:szCs w:val="24"/>
+                              </w:rPr>
+                            </w:pPr>
+                            <w:r>
+                              <w:rPr>
+                                <w:rFonts w:ascii="Arial" w:hAnsi="Arial" w:cs="Arial"/>
+                                <w:sz w:val="24"/>
+                                <w:szCs w:val="24"/>
+                              </w:rPr>
+                              <w:t xml:space="preserve">Viene rimosso l’esame </w:t>
+                            </w:r>
+                            <w:r>
+                              <w:rPr>
+                                <w:rFonts w:ascii="Arial" w:hAnsi="Arial" w:cs="Arial"/>
+                                <w:i/>
+                                <w:iCs/>
+                                <w:sz w:val="24"/>
+                                <w:szCs w:val="24"/>
+                              </w:rPr>
+                              <w:t>e</w:t>
+                            </w:r>
+                            <w:r>
+                              <w:rPr>
+                                <w:rFonts w:ascii="Arial" w:hAnsi="Arial" w:cs="Arial"/>
+                                <w:sz w:val="24"/>
+                                <w:szCs w:val="24"/>
+                              </w:rPr>
+                              <w:t xml:space="preserve"> dal registro;</w:t>
                             </w:r>
                           </w:p>
                           <w:p>
@@ -1858,7 +1932,11 @@
           </mc:Choice>
           <mc:Fallback>
             <w:pict>
-              <v:shape w14:anchorId="5BE6541F" id="Casella di testo 2" o:spid="_x0000_s1027" type="#_x0000_t202" style="position:absolute;left:0;text-align:left;margin-left:36.9pt;margin-top:4.1pt;width:386.4pt;height:307pt;z-index:251659264;visibility:visible;mso-wrap-style:square;mso-width-percent:0;mso-height-percent:0;mso-wrap-distance-left:9pt;mso-wrap-distance-top:0;mso-wrap-distance-right:9pt;mso-wrap-distance-bottom:0;mso-position-horizontal:absolute;mso-position-horizontal-relative:text;mso-position-vertical:absolute;mso-position-vertical-relative:text;mso-width-percent:0;mso-height-percent:0;mso-width-relative:margin;mso-height-relative:margin;v-text-anchor:top" o:gfxdata="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" fillcolor="white [3201]" strokecolor="#a5a5a5 [3206]" strokeweight="1pt">
+              <v:shapetype w14:anchorId="5BE6541F" id="_x0000_t202" coordsize="21600,21600" o:spt="202" path="m,l,21600r21600,l21600,xe">
+                <v:stroke joinstyle="miter"/>
+                <v:path gradientshapeok="t" o:connecttype="rect"/>
+              </v:shapetype>
+              <v:shape id="Casella di testo 2" o:spid="_x0000_s1027" type="#_x0000_t202" style="position:absolute;left:0;text-align:left;margin-left:37.2pt;margin-top:4.3pt;width:386.4pt;height:332.45pt;z-index:251659264;visibility:visible;mso-wrap-style:square;mso-width-percent:0;mso-height-percent:0;mso-wrap-distance-left:9pt;mso-wrap-distance-top:0;mso-wrap-distance-right:9pt;mso-wrap-distance-bottom:0;mso-position-horizontal:absolute;mso-position-horizontal-relative:text;mso-position-vertical:absolute;mso-position-vertical-relative:text;mso-width-percent:0;mso-height-percent:0;mso-width-relative:margin;mso-height-relative:margin;v-text-anchor:top" o:gfxdata="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" fillcolor="white [3201]" strokecolor="#a5a5a5 [3206]" strokeweight="1pt">
                 <v:textbox>
                   <w:txbxContent>
                     <w:p>
@@ -2048,15 +2126,7 @@
                           <w:sz w:val="24"/>
                           <w:szCs w:val="24"/>
                         </w:rPr>
-                        <w:t xml:space="preserve"> </w:t>
-                      </w:r>
-                      <w:r>
-                        <w:rPr>
-                          <w:rFonts w:ascii="Arial" w:hAnsi="Arial" w:cs="Arial"/>
-                          <w:sz w:val="24"/>
-                          <w:szCs w:val="24"/>
-                        </w:rPr>
-                        <w:t>e sta gestendo gli esami a lui assegnati</w:t>
+                        <w:t xml:space="preserve"> e sta gestendo gli esami a lui assegnati</w:t>
                       </w:r>
                       <w:r>
                         <w:rPr>
@@ -2354,6 +2424,48 @@
                           <w:szCs w:val="24"/>
                         </w:rPr>
                         <w:t>.</w:t>
+                      </w:r>
+                    </w:p>
+                    <w:p>
+                      <w:pPr>
+                        <w:pStyle w:val="Paragrafoelenco"/>
+                        <w:numPr>
+                          <w:ilvl w:val="0"/>
+                          <w:numId w:val="3"/>
+                        </w:numPr>
+                        <w:rPr>
+                          <w:rFonts w:ascii="Arial" w:hAnsi="Arial" w:cs="Arial"/>
+                          <w:b/>
+                          <w:bCs/>
+                          <w:sz w:val="24"/>
+                          <w:szCs w:val="24"/>
+                        </w:rPr>
+                      </w:pPr>
+                      <w:r>
+                        <w:rPr>
+                          <w:rFonts w:ascii="Arial" w:hAnsi="Arial" w:cs="Arial"/>
+                          <w:sz w:val="24"/>
+                          <w:szCs w:val="24"/>
+                        </w:rPr>
+                        <w:t xml:space="preserve">Viene rimosso l’esame </w:t>
+                      </w:r>
+                      <w:r>
+                        <w:rPr>
+                          <w:rFonts w:ascii="Arial" w:hAnsi="Arial" w:cs="Arial"/>
+                          <w:i/>
+                          <w:iCs/>
+                          <w:sz w:val="24"/>
+                          <w:szCs w:val="24"/>
+                        </w:rPr>
+                        <w:t>e</w:t>
+                      </w:r>
+                      <w:r>
+                        <w:rPr>
+                          <w:rFonts w:ascii="Arial" w:hAnsi="Arial" w:cs="Arial"/>
+                          <w:sz w:val="24"/>
+                          <w:szCs w:val="24"/>
+                        </w:rPr>
+                        <w:t xml:space="preserve"> dal registro;</w:t>
                       </w:r>
                     </w:p>
                     <w:p>
@@ -2550,7 +2662,7 @@
           <w:sz w:val="28"/>
           <w:szCs w:val="28"/>
         </w:rPr>
-        <w:t xml:space="preserve"> e rimozione esame dal registro</w:t>
+        <w:t xml:space="preserve"> </w:t>
       </w:r>
     </w:p>
     <w:p>
@@ -2649,13 +2761,22 @@
                               </w:rPr>
                             </w:pPr>
                             <w:proofErr w:type="spellStart"/>
-                            <w:r>
-                              <w:rPr>
-                                <w:rFonts w:ascii="Arial" w:hAnsi="Arial" w:cs="Arial"/>
-                                <w:sz w:val="24"/>
-                                <w:szCs w:val="24"/>
-                              </w:rPr>
-                              <w:t>sendEmailAndRemove</w:t>
+                            <w:proofErr w:type="gramStart"/>
+                            <w:r>
+                              <w:rPr>
+                                <w:rFonts w:ascii="Arial" w:hAnsi="Arial" w:cs="Arial"/>
+                                <w:sz w:val="24"/>
+                                <w:szCs w:val="24"/>
+                              </w:rPr>
+                              <w:t>sendEmail</w:t>
+                            </w:r>
+                            <w:r>
+                              <w:rPr>
+                                <w:rFonts w:ascii="Arial" w:hAnsi="Arial" w:cs="Arial"/>
+                                <w:sz w:val="24"/>
+                                <w:szCs w:val="24"/>
+                              </w:rPr>
+                              <w:t>ForResult</w:t>
                             </w:r>
                             <w:proofErr w:type="spellEnd"/>
                             <w:r>
@@ -2666,14 +2787,7 @@
                               </w:rPr>
                               <w:t>(</w:t>
                             </w:r>
-                            <w:r>
-                              <w:rPr>
-                                <w:rFonts w:ascii="Arial" w:hAnsi="Arial" w:cs="Arial"/>
-                                <w:sz w:val="24"/>
-                                <w:szCs w:val="24"/>
-                              </w:rPr>
-                              <w:t>codice</w:t>
-                            </w:r>
+                            <w:proofErr w:type="gramEnd"/>
                             <w:r>
                               <w:rPr>
                                 <w:rFonts w:ascii="Arial" w:hAnsi="Arial" w:cs="Arial"/>
@@ -2870,92 +2984,20 @@
                                 <w:sz w:val="24"/>
                                 <w:szCs w:val="24"/>
                               </w:rPr>
-                              <w:t xml:space="preserve"> identificato dal parametro </w:t>
-                            </w:r>
-                            <w:r>
-                              <w:rPr>
-                                <w:rFonts w:ascii="Arial" w:hAnsi="Arial" w:cs="Arial"/>
-                                <w:i/>
-                                <w:iCs/>
-                                <w:sz w:val="24"/>
-                                <w:szCs w:val="24"/>
-                              </w:rPr>
-                              <w:t>codice</w:t>
-                            </w:r>
-                            <w:r>
-                              <w:rPr>
-                                <w:rFonts w:ascii="Arial" w:hAnsi="Arial" w:cs="Arial"/>
-                                <w:sz w:val="24"/>
-                                <w:szCs w:val="24"/>
-                              </w:rPr>
-                              <w:t>;</w:t>
+                              <w:t xml:space="preserve"> </w:t>
+                            </w:r>
+                            <w:r>
+                              <w:rPr>
+                                <w:rFonts w:ascii="Arial" w:hAnsi="Arial" w:cs="Arial"/>
+                                <w:sz w:val="24"/>
+                                <w:szCs w:val="24"/>
+                              </w:rPr>
+                              <w:t>“corrente”.</w:t>
                             </w:r>
                           </w:p>
                           <w:p>
                             <w:pPr>
-                              <w:pStyle w:val="Paragrafoelenco"/>
-                              <w:numPr>
-                                <w:ilvl w:val="0"/>
-                                <w:numId w:val="4"/>
-                              </w:numPr>
-                              <w:rPr>
-                                <w:rFonts w:ascii="Arial" w:hAnsi="Arial" w:cs="Arial"/>
-                                <w:b/>
-                                <w:bCs/>
-                                <w:sz w:val="24"/>
-                                <w:szCs w:val="24"/>
-                              </w:rPr>
-                            </w:pPr>
-                            <w:r>
-                              <w:rPr>
-                                <w:rFonts w:ascii="Arial" w:hAnsi="Arial" w:cs="Arial"/>
-                                <w:sz w:val="24"/>
-                                <w:szCs w:val="24"/>
-                              </w:rPr>
-                              <w:t xml:space="preserve">L’esame </w:t>
-                            </w:r>
-                            <w:r>
-                              <w:rPr>
-                                <w:rFonts w:ascii="Arial" w:hAnsi="Arial" w:cs="Arial"/>
-                                <w:i/>
-                                <w:iCs/>
-                                <w:sz w:val="24"/>
-                                <w:szCs w:val="24"/>
-                              </w:rPr>
-                              <w:t>e</w:t>
-                            </w:r>
-                            <w:r>
-                              <w:rPr>
-                                <w:rFonts w:ascii="Arial" w:hAnsi="Arial" w:cs="Arial"/>
-                                <w:sz w:val="24"/>
-                                <w:szCs w:val="24"/>
-                              </w:rPr>
-                              <w:t xml:space="preserve"> viene rimosso dall’associazione </w:t>
-                            </w:r>
-                            <w:proofErr w:type="spellStart"/>
-                            <w:r>
-                              <w:rPr>
-                                <w:rFonts w:ascii="Arial" w:hAnsi="Arial" w:cs="Arial"/>
-                                <w:i/>
-                                <w:iCs/>
-                                <w:sz w:val="24"/>
-                                <w:szCs w:val="24"/>
-                              </w:rPr>
-                              <w:t>gestice</w:t>
-                            </w:r>
-                            <w:proofErr w:type="spellEnd"/>
-                            <w:r>
-                              <w:rPr>
-                                <w:rFonts w:ascii="Arial" w:hAnsi="Arial" w:cs="Arial"/>
-                                <w:sz w:val="24"/>
-                                <w:szCs w:val="24"/>
-                              </w:rPr>
-                              <w:t xml:space="preserve"> di ClinicHub.</w:t>
-                            </w:r>
-                          </w:p>
-                          <w:p>
-                            <w:pPr>
-                              <w:pStyle w:val="Paragrafoelenco"/>
+                              <w:ind w:left="360"/>
                               <w:rPr>
                                 <w:rFonts w:ascii="Arial" w:hAnsi="Arial" w:cs="Arial"/>
                                 <w:b/>
@@ -3032,13 +3074,22 @@
                         </w:rPr>
                       </w:pPr>
                       <w:proofErr w:type="spellStart"/>
-                      <w:r>
-                        <w:rPr>
-                          <w:rFonts w:ascii="Arial" w:hAnsi="Arial" w:cs="Arial"/>
-                          <w:sz w:val="24"/>
-                          <w:szCs w:val="24"/>
-                        </w:rPr>
-                        <w:t>sendEmailAndRemove</w:t>
+                      <w:proofErr w:type="gramStart"/>
+                      <w:r>
+                        <w:rPr>
+                          <w:rFonts w:ascii="Arial" w:hAnsi="Arial" w:cs="Arial"/>
+                          <w:sz w:val="24"/>
+                          <w:szCs w:val="24"/>
+                        </w:rPr>
+                        <w:t>sendEmail</w:t>
+                      </w:r>
+                      <w:r>
+                        <w:rPr>
+                          <w:rFonts w:ascii="Arial" w:hAnsi="Arial" w:cs="Arial"/>
+                          <w:sz w:val="24"/>
+                          <w:szCs w:val="24"/>
+                        </w:rPr>
+                        <w:t>ForResult</w:t>
                       </w:r>
                       <w:proofErr w:type="spellEnd"/>
                       <w:r>
@@ -3049,14 +3100,7 @@
                         </w:rPr>
                         <w:t>(</w:t>
                       </w:r>
-                      <w:r>
-                        <w:rPr>
-                          <w:rFonts w:ascii="Arial" w:hAnsi="Arial" w:cs="Arial"/>
-                          <w:sz w:val="24"/>
-                          <w:szCs w:val="24"/>
-                        </w:rPr>
-                        <w:t>codice</w:t>
-                      </w:r>
+                      <w:proofErr w:type="gramEnd"/>
                       <w:r>
                         <w:rPr>
                           <w:rFonts w:ascii="Arial" w:hAnsi="Arial" w:cs="Arial"/>
@@ -3253,92 +3297,20 @@
                           <w:sz w:val="24"/>
                           <w:szCs w:val="24"/>
                         </w:rPr>
-                        <w:t xml:space="preserve"> identificato dal parametro </w:t>
-                      </w:r>
-                      <w:r>
-                        <w:rPr>
-                          <w:rFonts w:ascii="Arial" w:hAnsi="Arial" w:cs="Arial"/>
-                          <w:i/>
-                          <w:iCs/>
-                          <w:sz w:val="24"/>
-                          <w:szCs w:val="24"/>
-                        </w:rPr>
-                        <w:t>codice</w:t>
-                      </w:r>
-                      <w:r>
-                        <w:rPr>
-                          <w:rFonts w:ascii="Arial" w:hAnsi="Arial" w:cs="Arial"/>
-                          <w:sz w:val="24"/>
-                          <w:szCs w:val="24"/>
-                        </w:rPr>
-                        <w:t>;</w:t>
+                        <w:t xml:space="preserve"> </w:t>
+                      </w:r>
+                      <w:r>
+                        <w:rPr>
+                          <w:rFonts w:ascii="Arial" w:hAnsi="Arial" w:cs="Arial"/>
+                          <w:sz w:val="24"/>
+                          <w:szCs w:val="24"/>
+                        </w:rPr>
+                        <w:t>“corrente”.</w:t>
                       </w:r>
                     </w:p>
                     <w:p>
                       <w:pPr>
-                        <w:pStyle w:val="Paragrafoelenco"/>
-                        <w:numPr>
-                          <w:ilvl w:val="0"/>
-                          <w:numId w:val="4"/>
-                        </w:numPr>
-                        <w:rPr>
-                          <w:rFonts w:ascii="Arial" w:hAnsi="Arial" w:cs="Arial"/>
-                          <w:b/>
-                          <w:bCs/>
-                          <w:sz w:val="24"/>
-                          <w:szCs w:val="24"/>
-                        </w:rPr>
-                      </w:pPr>
-                      <w:r>
-                        <w:rPr>
-                          <w:rFonts w:ascii="Arial" w:hAnsi="Arial" w:cs="Arial"/>
-                          <w:sz w:val="24"/>
-                          <w:szCs w:val="24"/>
-                        </w:rPr>
-                        <w:t xml:space="preserve">L’esame </w:t>
-                      </w:r>
-                      <w:r>
-                        <w:rPr>
-                          <w:rFonts w:ascii="Arial" w:hAnsi="Arial" w:cs="Arial"/>
-                          <w:i/>
-                          <w:iCs/>
-                          <w:sz w:val="24"/>
-                          <w:szCs w:val="24"/>
-                        </w:rPr>
-                        <w:t>e</w:t>
-                      </w:r>
-                      <w:r>
-                        <w:rPr>
-                          <w:rFonts w:ascii="Arial" w:hAnsi="Arial" w:cs="Arial"/>
-                          <w:sz w:val="24"/>
-                          <w:szCs w:val="24"/>
-                        </w:rPr>
-                        <w:t xml:space="preserve"> viene rimosso dall’associazione </w:t>
-                      </w:r>
-                      <w:proofErr w:type="spellStart"/>
-                      <w:r>
-                        <w:rPr>
-                          <w:rFonts w:ascii="Arial" w:hAnsi="Arial" w:cs="Arial"/>
-                          <w:i/>
-                          <w:iCs/>
-                          <w:sz w:val="24"/>
-                          <w:szCs w:val="24"/>
-                        </w:rPr>
-                        <w:t>gestice</w:t>
-                      </w:r>
-                      <w:proofErr w:type="spellEnd"/>
-                      <w:r>
-                        <w:rPr>
-                          <w:rFonts w:ascii="Arial" w:hAnsi="Arial" w:cs="Arial"/>
-                          <w:sz w:val="24"/>
-                          <w:szCs w:val="24"/>
-                        </w:rPr>
-                        <w:t xml:space="preserve"> di ClinicHub.</w:t>
-                      </w:r>
-                    </w:p>
-                    <w:p>
-                      <w:pPr>
-                        <w:pStyle w:val="Paragrafoelenco"/>
+                        <w:ind w:left="360"/>
                         <w:rPr>
                           <w:rFonts w:ascii="Arial" w:hAnsi="Arial" w:cs="Arial"/>
                           <w:b/>

</xml_diff>